<commit_message>
updating Siphon and grais
</commit_message>
<xml_diff>
--- a/c48c64f4-soft-shell clams/Supplementary figures and tables.docx
+++ b/c48c64f4-soft-shell clams/Supplementary figures and tables.docx
@@ -263,7 +263,16 @@
           <w:sz w:val="24"/>
           <w:szCs w:val="24"/>
         </w:rPr>
-        <w:t>, R</w:t>
+        <w:t xml:space="preserve">, </w:t>
+      </w:r>
+      <w:proofErr w:type="spellStart"/>
+      <w:r>
+        <w:rPr>
+          <w:rFonts w:ascii="Arial" w:hAnsi="Arial" w:cs="Arial"/>
+          <w:sz w:val="24"/>
+          <w:szCs w:val="24"/>
+        </w:rPr>
+        <w:t>R</w:t>
       </w:r>
       <w:bookmarkStart w:id="0" w:name="_Hlk147221508"/>
       <w:r>
@@ -281,7 +290,16 @@
           <w:sz w:val="24"/>
           <w:szCs w:val="24"/>
         </w:rPr>
-        <w:t>mi Sonier</w:t>
+        <w:t>mi</w:t>
+      </w:r>
+      <w:proofErr w:type="spellEnd"/>
+      <w:r>
+        <w:rPr>
+          <w:rFonts w:ascii="Arial" w:hAnsi="Arial" w:cs="Arial"/>
+          <w:sz w:val="24"/>
+          <w:szCs w:val="24"/>
+        </w:rPr>
+        <w:t xml:space="preserve"> Sonier</w:t>
       </w:r>
       <w:r>
         <w:rPr>
@@ -571,10 +589,10 @@
         </w:rPr>
         <w:lastRenderedPageBreak/>
         <w:drawing>
-          <wp:inline distT="0" distB="0" distL="0" distR="0" wp14:anchorId="448571DE" wp14:editId="6C3AEE6F">
+          <wp:inline distT="0" distB="0" distL="0" distR="0" wp14:anchorId="0F4A6DA2" wp14:editId="40DAD6AF">
             <wp:extent cx="5943600" cy="5943600"/>
             <wp:effectExtent l="0" t="0" r="0" b="0"/>
-            <wp:docPr id="7" name="Picture 7" descr="A close-up of different soil samples&#10;&#10;Description automatically generated"/>
+            <wp:docPr id="5" name="Picture 5"/>
             <wp:cNvGraphicFramePr>
               <a:graphicFrameLocks xmlns:a="http://schemas.openxmlformats.org/drawingml/2006/main" noChangeAspect="1"/>
             </wp:cNvGraphicFramePr>
@@ -582,8 +600,10 @@
               <a:graphicData uri="http://schemas.openxmlformats.org/drawingml/2006/picture">
                 <pic:pic xmlns:pic="http://schemas.openxmlformats.org/drawingml/2006/picture">
                   <pic:nvPicPr>
-                    <pic:cNvPr id="7" name="Picture 7" descr="A close-up of different soil samples&#10;&#10;Description automatically generated"/>
-                    <pic:cNvPicPr/>
+                    <pic:cNvPr id="0" name="Picture 1"/>
+                    <pic:cNvPicPr>
+                      <a:picLocks noChangeAspect="1" noChangeArrowheads="1"/>
+                    </pic:cNvPicPr>
                   </pic:nvPicPr>
                   <pic:blipFill>
                     <a:blip r:embed="rId4" cstate="print">
@@ -593,11 +613,12 @@
                         </a:ext>
                       </a:extLst>
                     </a:blip>
+                    <a:srcRect/>
                     <a:stretch>
                       <a:fillRect/>
                     </a:stretch>
                   </pic:blipFill>
-                  <pic:spPr>
+                  <pic:spPr bwMode="auto">
                     <a:xfrm>
                       <a:off x="0" y="0"/>
                       <a:ext cx="5943600" cy="5943600"/>
@@ -605,6 +626,10 @@
                     <a:prstGeom prst="rect">
                       <a:avLst/>
                     </a:prstGeom>
+                    <a:noFill/>
+                    <a:ln>
+                      <a:noFill/>
+                    </a:ln>
                   </pic:spPr>
                 </pic:pic>
               </a:graphicData>
@@ -668,10 +693,10 @@
         </w:rPr>
         <w:lastRenderedPageBreak/>
         <w:drawing>
-          <wp:inline distT="0" distB="0" distL="0" distR="0" wp14:anchorId="26A3E636" wp14:editId="6CE309A2">
+          <wp:inline distT="0" distB="0" distL="0" distR="0" wp14:anchorId="7575A220" wp14:editId="623B2AD8">
             <wp:extent cx="5943600" cy="2971800"/>
             <wp:effectExtent l="0" t="0" r="0" b="0"/>
-            <wp:docPr id="5" name="Picture 5" descr="A graph of a graph&#10;&#10;Description automatically generated with medium confidence"/>
+            <wp:docPr id="6" name="Picture 6" descr="A graph of a graph&#10;&#10;Description automatically generated with medium confidence"/>
             <wp:cNvGraphicFramePr>
               <a:graphicFrameLocks xmlns:a="http://schemas.openxmlformats.org/drawingml/2006/main" noChangeAspect="1"/>
             </wp:cNvGraphicFramePr>
@@ -679,7 +704,7 @@
               <a:graphicData uri="http://schemas.openxmlformats.org/drawingml/2006/picture">
                 <pic:pic xmlns:pic="http://schemas.openxmlformats.org/drawingml/2006/picture">
                   <pic:nvPicPr>
-                    <pic:cNvPr id="5" name="Picture 5" descr="A graph of a graph&#10;&#10;Description automatically generated with medium confidence"/>
+                    <pic:cNvPr id="6" name="Picture 6" descr="A graph of a graph&#10;&#10;Description automatically generated with medium confidence"/>
                     <pic:cNvPicPr/>
                   </pic:nvPicPr>
                   <pic:blipFill>
@@ -764,10 +789,10 @@
         </w:rPr>
         <w:lastRenderedPageBreak/>
         <w:drawing>
-          <wp:inline distT="0" distB="0" distL="0" distR="0" wp14:anchorId="48279CB6" wp14:editId="2824B551">
-            <wp:extent cx="5943600" cy="5928995"/>
+          <wp:inline distT="0" distB="0" distL="0" distR="0" wp14:anchorId="7DB6AF8E" wp14:editId="4A44E27C">
+            <wp:extent cx="5943600" cy="5929630"/>
             <wp:effectExtent l="0" t="0" r="0" b="0"/>
-            <wp:docPr id="4" name="Picture 4"/>
+            <wp:docPr id="7" name="Picture 7" descr="A group of graphs showing different types of lines&#10;&#10;Description automatically generated"/>
             <wp:cNvGraphicFramePr>
               <a:graphicFrameLocks xmlns:a="http://schemas.openxmlformats.org/drawingml/2006/main" noChangeAspect="1"/>
             </wp:cNvGraphicFramePr>
@@ -775,7 +800,7 @@
               <a:graphicData uri="http://schemas.openxmlformats.org/drawingml/2006/picture">
                 <pic:pic xmlns:pic="http://schemas.openxmlformats.org/drawingml/2006/picture">
                   <pic:nvPicPr>
-                    <pic:cNvPr id="4" name="Picture 4"/>
+                    <pic:cNvPr id="7" name="Picture 7" descr="A group of graphs showing different types of lines&#10;&#10;Description automatically generated"/>
                     <pic:cNvPicPr/>
                   </pic:nvPicPr>
                   <pic:blipFill>
@@ -793,7 +818,7 @@
                   <pic:spPr>
                     <a:xfrm>
                       <a:off x="0" y="0"/>
-                      <a:ext cx="5943600" cy="5928995"/>
+                      <a:ext cx="5943600" cy="5929630"/>
                     </a:xfrm>
                     <a:prstGeom prst="rect">
                       <a:avLst/>
@@ -890,6 +915,13 @@
     </w:p>
     <w:p>
       <w:pPr>
+        <w:rPr>
+          <w:rFonts w:ascii="Arial" w:hAnsi="Arial" w:cs="Arial"/>
+        </w:rPr>
+      </w:pPr>
+    </w:p>
+    <w:p>
+      <w:pPr>
         <w:spacing w:after="0"/>
         <w:rPr>
           <w:rFonts w:ascii="Arial" w:hAnsi="Arial" w:cs="Arial"/>
@@ -900,12 +932,11 @@
           <w:rFonts w:ascii="Arial" w:hAnsi="Arial" w:cs="Arial"/>
           <w:noProof/>
         </w:rPr>
-        <w:lastRenderedPageBreak/>
         <w:drawing>
-          <wp:inline distT="0" distB="0" distL="0" distR="0" wp14:anchorId="42598080" wp14:editId="717D5C66">
-            <wp:extent cx="5943600" cy="3342005"/>
-            <wp:effectExtent l="19050" t="19050" r="19050" b="10795"/>
-            <wp:docPr id="3" name="Picture 3"/>
+          <wp:inline distT="0" distB="0" distL="0" distR="0" wp14:anchorId="251020AB" wp14:editId="0607D129">
+            <wp:extent cx="5934075" cy="3343275"/>
+            <wp:effectExtent l="0" t="0" r="9525" b="9525"/>
+            <wp:docPr id="1" name="Picture 1"/>
             <wp:cNvGraphicFramePr>
               <a:graphicFrameLocks xmlns:a="http://schemas.openxmlformats.org/drawingml/2006/main" noChangeAspect="1"/>
             </wp:cNvGraphicFramePr>
@@ -913,7 +944,7 @@
               <a:graphicData uri="http://schemas.openxmlformats.org/drawingml/2006/picture">
                 <pic:pic xmlns:pic="http://schemas.openxmlformats.org/drawingml/2006/picture">
                   <pic:nvPicPr>
-                    <pic:cNvPr id="0" name="Picture 3"/>
+                    <pic:cNvPr id="0" name="Picture 1"/>
                     <pic:cNvPicPr>
                       <a:picLocks noChangeAspect="1" noChangeArrowheads="1"/>
                     </pic:cNvPicPr>
@@ -934,16 +965,14 @@
                   <pic:spPr bwMode="auto">
                     <a:xfrm>
                       <a:off x="0" y="0"/>
-                      <a:ext cx="5943600" cy="3342005"/>
+                      <a:ext cx="5934075" cy="3343275"/>
                     </a:xfrm>
                     <a:prstGeom prst="rect">
                       <a:avLst/>
                     </a:prstGeom>
                     <a:noFill/>
-                    <a:ln w="12700" cap="rnd">
-                      <a:solidFill>
-                        <a:schemeClr val="tx1"/>
-                      </a:solidFill>
+                    <a:ln>
+                      <a:noFill/>
                     </a:ln>
                   </pic:spPr>
                 </pic:pic>
@@ -965,7 +994,23 @@
           <w:b/>
           <w:bCs/>
         </w:rPr>
-        <w:t xml:space="preserve">Figure S4. </w:t>
+        <w:t>Figure S</w:t>
+      </w:r>
+      <w:r>
+        <w:rPr>
+          <w:rFonts w:ascii="Arial" w:hAnsi="Arial" w:cs="Arial"/>
+          <w:b/>
+          <w:bCs/>
+        </w:rPr>
+        <w:t>4.</w:t>
+      </w:r>
+      <w:r>
+        <w:rPr>
+          <w:rFonts w:ascii="Arial" w:hAnsi="Arial" w:cs="Arial"/>
+          <w:b/>
+          <w:bCs/>
+        </w:rPr>
+        <w:t xml:space="preserve"> </w:t>
       </w:r>
       <w:r>
         <w:rPr>
@@ -1011,30 +1056,134 @@
         </w:rPr>
         <w:t>.</w:t>
       </w:r>
+    </w:p>
+    <w:p>
+      <w:pPr>
+        <w:rPr>
+          <w:rFonts w:ascii="Arial" w:hAnsi="Arial" w:cs="Arial"/>
+        </w:rPr>
+      </w:pPr>
       <w:r>
         <w:rPr>
           <w:rFonts w:ascii="Arial" w:hAnsi="Arial" w:cs="Arial"/>
         </w:rPr>
-        <w:t xml:space="preserve"> Note the high degree of definition of the t</w:t>
+        <w:br w:type="page"/>
+      </w:r>
+    </w:p>
+    <w:p>
+      <w:pPr>
+        <w:rPr>
+          <w:rFonts w:ascii="Arial" w:hAnsi="Arial" w:cs="Arial"/>
+        </w:rPr>
+      </w:pPr>
+      <w:r>
+        <w:rPr>
+          <w:rFonts w:ascii="Arial" w:hAnsi="Arial" w:cs="Arial"/>
+          <w:noProof/>
+        </w:rPr>
+        <w:lastRenderedPageBreak/>
+        <w:drawing>
+          <wp:inline distT="0" distB="0" distL="0" distR="0" wp14:anchorId="17ED6449" wp14:editId="092D0A95">
+            <wp:extent cx="5486400" cy="5486400"/>
+            <wp:effectExtent l="0" t="0" r="0" b="0"/>
+            <wp:docPr id="4" name="Picture 4" descr="A diagram of a clam count&#10;&#10;Description automatically generated"/>
+            <wp:cNvGraphicFramePr>
+              <a:graphicFrameLocks xmlns:a="http://schemas.openxmlformats.org/drawingml/2006/main" noChangeAspect="1"/>
+            </wp:cNvGraphicFramePr>
+            <a:graphic xmlns:a="http://schemas.openxmlformats.org/drawingml/2006/main">
+              <a:graphicData uri="http://schemas.openxmlformats.org/drawingml/2006/picture">
+                <pic:pic xmlns:pic="http://schemas.openxmlformats.org/drawingml/2006/picture">
+                  <pic:nvPicPr>
+                    <pic:cNvPr id="4" name="Picture 4" descr="A diagram of a clam count&#10;&#10;Description automatically generated"/>
+                    <pic:cNvPicPr/>
+                  </pic:nvPicPr>
+                  <pic:blipFill>
+                    <a:blip r:embed="rId8" cstate="print">
+                      <a:extLst>
+                        <a:ext uri="{28A0092B-C50C-407E-A947-70E740481C1C}">
+                          <a14:useLocalDpi xmlns:a14="http://schemas.microsoft.com/office/drawing/2010/main" val="0"/>
+                        </a:ext>
+                      </a:extLst>
+                    </a:blip>
+                    <a:stretch>
+                      <a:fillRect/>
+                    </a:stretch>
+                  </pic:blipFill>
+                  <pic:spPr>
+                    <a:xfrm>
+                      <a:off x="0" y="0"/>
+                      <a:ext cx="5486400" cy="5486400"/>
+                    </a:xfrm>
+                    <a:prstGeom prst="rect">
+                      <a:avLst/>
+                    </a:prstGeom>
+                  </pic:spPr>
+                </pic:pic>
+              </a:graphicData>
+            </a:graphic>
+          </wp:inline>
+        </w:drawing>
+      </w:r>
+    </w:p>
+    <w:p>
+      <w:pPr>
+        <w:rPr>
+          <w:rFonts w:ascii="Arial" w:hAnsi="Arial" w:cs="Arial"/>
+        </w:rPr>
+      </w:pPr>
+      <w:r>
+        <w:rPr>
+          <w:rFonts w:ascii="Arial" w:hAnsi="Arial" w:cs="Arial"/>
+          <w:b/>
+          <w:bCs/>
+        </w:rPr>
+        <w:t xml:space="preserve">Figure S5. </w:t>
       </w:r>
       <w:r>
         <w:rPr>
           <w:rFonts w:ascii="Arial" w:hAnsi="Arial" w:cs="Arial"/>
         </w:rPr>
-        <w:t>wo</w:t>
+        <w:t>Relationships between siphon hole counts and</w:t>
       </w:r>
       <w:r>
         <w:rPr>
           <w:rFonts w:ascii="Arial" w:hAnsi="Arial" w:cs="Arial"/>
         </w:rPr>
-        <w:t xml:space="preserve"> siphon channels for each clam</w:t>
+        <w:t xml:space="preserve"> </w:t>
       </w:r>
       <w:r>
         <w:rPr>
           <w:rFonts w:ascii="Arial" w:hAnsi="Arial" w:cs="Arial"/>
         </w:rPr>
-        <w:t>.</w:t>
+        <w:t xml:space="preserve">counts of clams &gt;20 mm at </w:t>
       </w:r>
+      <w:proofErr w:type="spellStart"/>
+      <w:r>
+        <w:rPr>
+          <w:rFonts w:ascii="Arial" w:hAnsi="Arial" w:cs="Arial"/>
+        </w:rPr>
+        <w:t>Kouchibouguac</w:t>
+      </w:r>
+      <w:proofErr w:type="spellEnd"/>
+      <w:r>
+        <w:rPr>
+          <w:rFonts w:ascii="Arial" w:hAnsi="Arial" w:cs="Arial"/>
+        </w:rPr>
+        <w:t xml:space="preserve">, excluding the one large sample. </w:t>
+      </w:r>
+      <w:r>
+        <w:rPr>
+          <w:rFonts w:ascii="Arial" w:hAnsi="Arial" w:cs="Arial"/>
+        </w:rPr>
+        <w:t>The red dashed line represents a 1:1 relationship between siphon hole count and clam count.</w:t>
+      </w:r>
+    </w:p>
+    <w:p>
+      <w:pPr>
+        <w:rPr>
+          <w:rFonts w:ascii="Arial" w:hAnsi="Arial" w:cs="Arial"/>
+        </w:rPr>
+      </w:pPr>
     </w:p>
     <w:p>
       <w:pPr>
@@ -4435,16 +4584,18 @@
               </w:rPr>
               <w:t xml:space="preserve">   </w:t>
             </w:r>
-            <w:r>
-              <w:rPr>
-                <w:rFonts w:ascii="Arial" w:eastAsia="Times New Roman" w:hAnsi="Arial" w:cs="Arial"/>
-                <w:color w:val="000000"/>
-                <w:sz w:val="20"/>
-                <w:szCs w:val="20"/>
-                <w:lang w:eastAsia="en-CA"/>
-              </w:rPr>
-              <w:t>Maisonette</w:t>
-            </w:r>
+            <w:proofErr w:type="spellStart"/>
+            <w:r>
+              <w:rPr>
+                <w:rFonts w:ascii="Arial" w:eastAsia="Times New Roman" w:hAnsi="Arial" w:cs="Arial"/>
+                <w:color w:val="000000"/>
+                <w:sz w:val="20"/>
+                <w:szCs w:val="20"/>
+                <w:lang w:eastAsia="en-CA"/>
+              </w:rPr>
+              <w:t>Maisonnette</w:t>
+            </w:r>
+            <w:proofErr w:type="spellEnd"/>
             <w:r>
               <w:rPr>
                 <w:rFonts w:ascii="Arial" w:eastAsia="Times New Roman" w:hAnsi="Arial" w:cs="Arial"/>
@@ -4694,16 +4845,18 @@
               </w:rPr>
               <w:t xml:space="preserve">   </w:t>
             </w:r>
-            <w:r>
-              <w:rPr>
-                <w:rFonts w:ascii="Arial" w:eastAsia="Times New Roman" w:hAnsi="Arial" w:cs="Arial"/>
-                <w:color w:val="000000"/>
-                <w:sz w:val="20"/>
-                <w:szCs w:val="20"/>
-                <w:lang w:eastAsia="en-CA"/>
-              </w:rPr>
-              <w:t>Maisonette</w:t>
-            </w:r>
+            <w:proofErr w:type="spellStart"/>
+            <w:r>
+              <w:rPr>
+                <w:rFonts w:ascii="Arial" w:eastAsia="Times New Roman" w:hAnsi="Arial" w:cs="Arial"/>
+                <w:color w:val="000000"/>
+                <w:sz w:val="20"/>
+                <w:szCs w:val="20"/>
+                <w:lang w:eastAsia="en-CA"/>
+              </w:rPr>
+              <w:t>Maisonnette</w:t>
+            </w:r>
+            <w:proofErr w:type="spellEnd"/>
             <w:r>
               <w:rPr>
                 <w:rFonts w:ascii="Arial" w:eastAsia="Times New Roman" w:hAnsi="Arial" w:cs="Arial"/>
@@ -4977,16 +5130,18 @@
               </w:rPr>
               <w:t xml:space="preserve">   </w:t>
             </w:r>
-            <w:r>
-              <w:rPr>
-                <w:rFonts w:ascii="Arial" w:eastAsia="Times New Roman" w:hAnsi="Arial" w:cs="Arial"/>
-                <w:color w:val="000000"/>
-                <w:sz w:val="20"/>
-                <w:szCs w:val="20"/>
-                <w:lang w:eastAsia="en-CA"/>
-              </w:rPr>
-              <w:t>Maisonette</w:t>
-            </w:r>
+            <w:proofErr w:type="spellStart"/>
+            <w:r>
+              <w:rPr>
+                <w:rFonts w:ascii="Arial" w:eastAsia="Times New Roman" w:hAnsi="Arial" w:cs="Arial"/>
+                <w:color w:val="000000"/>
+                <w:sz w:val="20"/>
+                <w:szCs w:val="20"/>
+                <w:lang w:eastAsia="en-CA"/>
+              </w:rPr>
+              <w:t>Maisonnette</w:t>
+            </w:r>
+            <w:proofErr w:type="spellEnd"/>
             <w:r>
               <w:rPr>
                 <w:rFonts w:ascii="Arial" w:eastAsia="Times New Roman" w:hAnsi="Arial" w:cs="Arial"/>
@@ -6418,16 +6573,18 @@
               </w:rPr>
               <w:t xml:space="preserve">   </w:t>
             </w:r>
-            <w:r>
-              <w:rPr>
-                <w:rFonts w:ascii="Arial" w:eastAsia="Times New Roman" w:hAnsi="Arial" w:cs="Arial"/>
-                <w:color w:val="000000"/>
-                <w:sz w:val="20"/>
-                <w:szCs w:val="20"/>
-                <w:lang w:eastAsia="en-CA"/>
-              </w:rPr>
-              <w:t>Maisonette</w:t>
-            </w:r>
+            <w:proofErr w:type="spellStart"/>
+            <w:r>
+              <w:rPr>
+                <w:rFonts w:ascii="Arial" w:eastAsia="Times New Roman" w:hAnsi="Arial" w:cs="Arial"/>
+                <w:color w:val="000000"/>
+                <w:sz w:val="20"/>
+                <w:szCs w:val="20"/>
+                <w:lang w:eastAsia="en-CA"/>
+              </w:rPr>
+              <w:t>Maisonnette</w:t>
+            </w:r>
+            <w:proofErr w:type="spellEnd"/>
             <w:r>
               <w:rPr>
                 <w:rFonts w:ascii="Arial" w:eastAsia="Times New Roman" w:hAnsi="Arial" w:cs="Arial"/>
@@ -6665,16 +6822,18 @@
               </w:rPr>
               <w:t xml:space="preserve">   </w:t>
             </w:r>
-            <w:r>
-              <w:rPr>
-                <w:rFonts w:ascii="Arial" w:eastAsia="Times New Roman" w:hAnsi="Arial" w:cs="Arial"/>
-                <w:color w:val="000000"/>
-                <w:sz w:val="20"/>
-                <w:szCs w:val="20"/>
-                <w:lang w:eastAsia="en-CA"/>
-              </w:rPr>
-              <w:t>Maisonette</w:t>
-            </w:r>
+            <w:proofErr w:type="spellStart"/>
+            <w:r>
+              <w:rPr>
+                <w:rFonts w:ascii="Arial" w:eastAsia="Times New Roman" w:hAnsi="Arial" w:cs="Arial"/>
+                <w:color w:val="000000"/>
+                <w:sz w:val="20"/>
+                <w:szCs w:val="20"/>
+                <w:lang w:eastAsia="en-CA"/>
+              </w:rPr>
+              <w:t>Maisonnette</w:t>
+            </w:r>
+            <w:proofErr w:type="spellEnd"/>
             <w:r>
               <w:rPr>
                 <w:rFonts w:ascii="Arial" w:eastAsia="Times New Roman" w:hAnsi="Arial" w:cs="Arial"/>
@@ -6944,16 +7103,18 @@
               </w:rPr>
               <w:t xml:space="preserve">   </w:t>
             </w:r>
-            <w:r>
-              <w:rPr>
-                <w:rFonts w:ascii="Arial" w:eastAsia="Times New Roman" w:hAnsi="Arial" w:cs="Arial"/>
-                <w:color w:val="000000"/>
-                <w:sz w:val="20"/>
-                <w:szCs w:val="20"/>
-                <w:lang w:eastAsia="en-CA"/>
-              </w:rPr>
-              <w:t>Maisonette</w:t>
-            </w:r>
+            <w:proofErr w:type="spellStart"/>
+            <w:r>
+              <w:rPr>
+                <w:rFonts w:ascii="Arial" w:eastAsia="Times New Roman" w:hAnsi="Arial" w:cs="Arial"/>
+                <w:color w:val="000000"/>
+                <w:sz w:val="20"/>
+                <w:szCs w:val="20"/>
+                <w:lang w:eastAsia="en-CA"/>
+              </w:rPr>
+              <w:t>Maisonnette</w:t>
+            </w:r>
+            <w:proofErr w:type="spellEnd"/>
             <w:r>
               <w:rPr>
                 <w:rFonts w:ascii="Arial" w:eastAsia="Times New Roman" w:hAnsi="Arial" w:cs="Arial"/>
@@ -8360,16 +8521,18 @@
               </w:rPr>
               <w:t xml:space="preserve">   </w:t>
             </w:r>
-            <w:r>
-              <w:rPr>
-                <w:rFonts w:ascii="Arial" w:eastAsia="Times New Roman" w:hAnsi="Arial" w:cs="Arial"/>
-                <w:color w:val="000000"/>
-                <w:sz w:val="20"/>
-                <w:szCs w:val="20"/>
-                <w:lang w:eastAsia="en-CA"/>
-              </w:rPr>
-              <w:t>Maisonette</w:t>
-            </w:r>
+            <w:proofErr w:type="spellStart"/>
+            <w:r>
+              <w:rPr>
+                <w:rFonts w:ascii="Arial" w:eastAsia="Times New Roman" w:hAnsi="Arial" w:cs="Arial"/>
+                <w:color w:val="000000"/>
+                <w:sz w:val="20"/>
+                <w:szCs w:val="20"/>
+                <w:lang w:eastAsia="en-CA"/>
+              </w:rPr>
+              <w:t>Maisonnette</w:t>
+            </w:r>
+            <w:proofErr w:type="spellEnd"/>
             <w:r>
               <w:rPr>
                 <w:rFonts w:ascii="Arial" w:eastAsia="Times New Roman" w:hAnsi="Arial" w:cs="Arial"/>
@@ -8619,16 +8782,18 @@
               </w:rPr>
               <w:t xml:space="preserve">   </w:t>
             </w:r>
-            <w:r>
-              <w:rPr>
-                <w:rFonts w:ascii="Arial" w:eastAsia="Times New Roman" w:hAnsi="Arial" w:cs="Arial"/>
-                <w:color w:val="000000"/>
-                <w:sz w:val="20"/>
-                <w:szCs w:val="20"/>
-                <w:lang w:eastAsia="en-CA"/>
-              </w:rPr>
-              <w:t>Maisonette</w:t>
-            </w:r>
+            <w:proofErr w:type="spellStart"/>
+            <w:r>
+              <w:rPr>
+                <w:rFonts w:ascii="Arial" w:eastAsia="Times New Roman" w:hAnsi="Arial" w:cs="Arial"/>
+                <w:color w:val="000000"/>
+                <w:sz w:val="20"/>
+                <w:szCs w:val="20"/>
+                <w:lang w:eastAsia="en-CA"/>
+              </w:rPr>
+              <w:t>Maisonnette</w:t>
+            </w:r>
+            <w:proofErr w:type="spellEnd"/>
             <w:r>
               <w:rPr>
                 <w:rFonts w:ascii="Arial" w:eastAsia="Times New Roman" w:hAnsi="Arial" w:cs="Arial"/>
@@ -8927,16 +9092,18 @@
               </w:rPr>
               <w:t xml:space="preserve">   </w:t>
             </w:r>
-            <w:r>
-              <w:rPr>
-                <w:rFonts w:ascii="Arial" w:eastAsia="Times New Roman" w:hAnsi="Arial" w:cs="Arial"/>
-                <w:color w:val="000000"/>
-                <w:sz w:val="20"/>
-                <w:szCs w:val="20"/>
-                <w:lang w:eastAsia="en-CA"/>
-              </w:rPr>
-              <w:t>Maisonette</w:t>
-            </w:r>
+            <w:proofErr w:type="spellStart"/>
+            <w:r>
+              <w:rPr>
+                <w:rFonts w:ascii="Arial" w:eastAsia="Times New Roman" w:hAnsi="Arial" w:cs="Arial"/>
+                <w:color w:val="000000"/>
+                <w:sz w:val="20"/>
+                <w:szCs w:val="20"/>
+                <w:lang w:eastAsia="en-CA"/>
+              </w:rPr>
+              <w:t>Maisonnette</w:t>
+            </w:r>
+            <w:proofErr w:type="spellEnd"/>
             <w:r>
               <w:rPr>
                 <w:rFonts w:ascii="Arial" w:eastAsia="Times New Roman" w:hAnsi="Arial" w:cs="Arial"/>
@@ -10653,16 +10820,18 @@
               </w:rPr>
               <w:t xml:space="preserve">   </w:t>
             </w:r>
-            <w:r>
-              <w:rPr>
-                <w:rFonts w:ascii="Arial" w:eastAsia="Times New Roman" w:hAnsi="Arial" w:cs="Arial"/>
-                <w:color w:val="000000"/>
-                <w:sz w:val="20"/>
-                <w:szCs w:val="20"/>
-                <w:lang w:eastAsia="en-CA"/>
-              </w:rPr>
-              <w:t>Maisonette</w:t>
-            </w:r>
+            <w:proofErr w:type="spellStart"/>
+            <w:r>
+              <w:rPr>
+                <w:rFonts w:ascii="Arial" w:eastAsia="Times New Roman" w:hAnsi="Arial" w:cs="Arial"/>
+                <w:color w:val="000000"/>
+                <w:sz w:val="20"/>
+                <w:szCs w:val="20"/>
+                <w:lang w:eastAsia="en-CA"/>
+              </w:rPr>
+              <w:t>Maisonnette</w:t>
+            </w:r>
+            <w:proofErr w:type="spellEnd"/>
             <w:r>
               <w:rPr>
                 <w:rFonts w:ascii="Arial" w:eastAsia="Times New Roman" w:hAnsi="Arial" w:cs="Arial"/>
@@ -10917,16 +11086,18 @@
               </w:rPr>
               <w:t xml:space="preserve">   </w:t>
             </w:r>
-            <w:r>
-              <w:rPr>
-                <w:rFonts w:ascii="Arial" w:eastAsia="Times New Roman" w:hAnsi="Arial" w:cs="Arial"/>
-                <w:color w:val="000000"/>
-                <w:sz w:val="20"/>
-                <w:szCs w:val="20"/>
-                <w:lang w:eastAsia="en-CA"/>
-              </w:rPr>
-              <w:t>Maisonette</w:t>
-            </w:r>
+            <w:proofErr w:type="spellStart"/>
+            <w:r>
+              <w:rPr>
+                <w:rFonts w:ascii="Arial" w:eastAsia="Times New Roman" w:hAnsi="Arial" w:cs="Arial"/>
+                <w:color w:val="000000"/>
+                <w:sz w:val="20"/>
+                <w:szCs w:val="20"/>
+                <w:lang w:eastAsia="en-CA"/>
+              </w:rPr>
+              <w:t>Maisonnette</w:t>
+            </w:r>
+            <w:proofErr w:type="spellEnd"/>
             <w:r>
               <w:rPr>
                 <w:rFonts w:ascii="Arial" w:eastAsia="Times New Roman" w:hAnsi="Arial" w:cs="Arial"/>
@@ -11213,16 +11384,18 @@
               </w:rPr>
               <w:t xml:space="preserve">   </w:t>
             </w:r>
-            <w:r>
-              <w:rPr>
-                <w:rFonts w:ascii="Arial" w:eastAsia="Times New Roman" w:hAnsi="Arial" w:cs="Arial"/>
-                <w:color w:val="000000"/>
-                <w:sz w:val="20"/>
-                <w:szCs w:val="20"/>
-                <w:lang w:eastAsia="en-CA"/>
-              </w:rPr>
-              <w:t>Maisonette</w:t>
-            </w:r>
+            <w:proofErr w:type="spellStart"/>
+            <w:r>
+              <w:rPr>
+                <w:rFonts w:ascii="Arial" w:eastAsia="Times New Roman" w:hAnsi="Arial" w:cs="Arial"/>
+                <w:color w:val="000000"/>
+                <w:sz w:val="20"/>
+                <w:szCs w:val="20"/>
+                <w:lang w:eastAsia="en-CA"/>
+              </w:rPr>
+              <w:t>Maisonnette</w:t>
+            </w:r>
+            <w:proofErr w:type="spellEnd"/>
             <w:r>
               <w:rPr>
                 <w:rFonts w:ascii="Arial" w:eastAsia="Times New Roman" w:hAnsi="Arial" w:cs="Arial"/>
@@ -12693,16 +12866,18 @@
               </w:rPr>
               <w:t xml:space="preserve">   </w:t>
             </w:r>
-            <w:r>
-              <w:rPr>
-                <w:rFonts w:ascii="Arial" w:eastAsia="Times New Roman" w:hAnsi="Arial" w:cs="Arial"/>
-                <w:color w:val="000000"/>
-                <w:sz w:val="20"/>
-                <w:szCs w:val="20"/>
-                <w:lang w:eastAsia="en-CA"/>
-              </w:rPr>
-              <w:t>Maisonette</w:t>
-            </w:r>
+            <w:proofErr w:type="spellStart"/>
+            <w:r>
+              <w:rPr>
+                <w:rFonts w:ascii="Arial" w:eastAsia="Times New Roman" w:hAnsi="Arial" w:cs="Arial"/>
+                <w:color w:val="000000"/>
+                <w:sz w:val="20"/>
+                <w:szCs w:val="20"/>
+                <w:lang w:eastAsia="en-CA"/>
+              </w:rPr>
+              <w:t>Maisonnette</w:t>
+            </w:r>
+            <w:proofErr w:type="spellEnd"/>
             <w:r>
               <w:rPr>
                 <w:rFonts w:ascii="Arial" w:eastAsia="Times New Roman" w:hAnsi="Arial" w:cs="Arial"/>
@@ -12953,16 +13128,18 @@
               </w:rPr>
               <w:t xml:space="preserve">   </w:t>
             </w:r>
-            <w:r>
-              <w:rPr>
-                <w:rFonts w:ascii="Arial" w:eastAsia="Times New Roman" w:hAnsi="Arial" w:cs="Arial"/>
-                <w:color w:val="000000"/>
-                <w:sz w:val="20"/>
-                <w:szCs w:val="20"/>
-                <w:lang w:eastAsia="en-CA"/>
-              </w:rPr>
-              <w:t>Maisonette</w:t>
-            </w:r>
+            <w:proofErr w:type="spellStart"/>
+            <w:r>
+              <w:rPr>
+                <w:rFonts w:ascii="Arial" w:eastAsia="Times New Roman" w:hAnsi="Arial" w:cs="Arial"/>
+                <w:color w:val="000000"/>
+                <w:sz w:val="20"/>
+                <w:szCs w:val="20"/>
+                <w:lang w:eastAsia="en-CA"/>
+              </w:rPr>
+              <w:t>Maisonnette</w:t>
+            </w:r>
+            <w:proofErr w:type="spellEnd"/>
             <w:r>
               <w:rPr>
                 <w:rFonts w:ascii="Arial" w:eastAsia="Times New Roman" w:hAnsi="Arial" w:cs="Arial"/>
@@ -13245,16 +13422,18 @@
               </w:rPr>
               <w:t xml:space="preserve">   </w:t>
             </w:r>
-            <w:r>
-              <w:rPr>
-                <w:rFonts w:ascii="Arial" w:eastAsia="Times New Roman" w:hAnsi="Arial" w:cs="Arial"/>
-                <w:color w:val="000000"/>
-                <w:sz w:val="20"/>
-                <w:szCs w:val="20"/>
-                <w:lang w:eastAsia="en-CA"/>
-              </w:rPr>
-              <w:t>Maisonette</w:t>
-            </w:r>
+            <w:proofErr w:type="spellStart"/>
+            <w:r>
+              <w:rPr>
+                <w:rFonts w:ascii="Arial" w:eastAsia="Times New Roman" w:hAnsi="Arial" w:cs="Arial"/>
+                <w:color w:val="000000"/>
+                <w:sz w:val="20"/>
+                <w:szCs w:val="20"/>
+                <w:lang w:eastAsia="en-CA"/>
+              </w:rPr>
+              <w:t>Maisonnette</w:t>
+            </w:r>
+            <w:proofErr w:type="spellEnd"/>
             <w:r>
               <w:rPr>
                 <w:rFonts w:ascii="Arial" w:eastAsia="Times New Roman" w:hAnsi="Arial" w:cs="Arial"/>

</xml_diff>